<commit_message>
Dr Khadeejah Project Edited by Danjuma
</commit_message>
<xml_diff>
--- a/dr_khadeejah_project.docx
+++ b/dr_khadeejah_project.docx
@@ -22,8 +22,21 @@
           <w:sz w:val="24"/>
           <w:szCs w:val="24"/>
         </w:rPr>
-        <w:t xml:space="preserve">Applied Question: </w:t>
-      </w:r>
+        <w:t>Applied Question</w:t>
+      </w:r>
+    </w:p>
+    <w:p>
+      <w:pPr>
+        <w:spacing w:after="0"/>
+        <w:jc w:val="both"/>
+        <w:rPr>
+          <w:rFonts w:ascii="Times New Roman" w:hAnsi="Times New Roman" w:cs="Times New Roman"/>
+          <w:b/>
+          <w:position w:val="-30"/>
+          <w:sz w:val="24"/>
+          <w:szCs w:val="24"/>
+        </w:rPr>
+      </w:pPr>
     </w:p>
     <w:p>
       <w:pPr>
@@ -110,10 +123,10 @@
             <v:path o:extrusionok="f" gradientshapeok="t" o:connecttype="rect"/>
             <o:lock v:ext="edit" aspectratio="t"/>
           </v:shapetype>
-          <v:shape id="_x0000_i1057" type="#_x0000_t75" style="width:12.65pt;height:18pt" o:ole="">
+          <v:shape id="_x0000_i1025" type="#_x0000_t75" style="width:12.7pt;height:17.8pt" o:ole="">
             <v:imagedata r:id="rId7" o:title=""/>
           </v:shape>
-          <o:OLEObject Type="Embed" ProgID="Equation.DSMT4" ShapeID="_x0000_i1057" DrawAspect="Content" ObjectID="_1811511770" r:id="rId8"/>
+          <o:OLEObject Type="Embed" ProgID="Equation.DSMT4" ShapeID="_x0000_i1025" DrawAspect="Content" ObjectID="_1813504721" r:id="rId8"/>
         </w:object>
       </w:r>
       <w:r>
@@ -143,10 +156,10 @@
           <w:position w:val="-24"/>
         </w:rPr>
         <w:object w:dxaOrig="3440" w:dyaOrig="620" w14:anchorId="6153CBB2">
-          <v:shape id="_x0000_i1058" type="#_x0000_t75" style="width:171.65pt;height:31.35pt" o:ole="">
+          <v:shape id="_x0000_i1026" type="#_x0000_t75" style="width:171.95pt;height:31.35pt" o:ole="">
             <v:imagedata r:id="rId9" o:title=""/>
           </v:shape>
-          <o:OLEObject Type="Embed" ProgID="Equation.DSMT4" ShapeID="_x0000_i1058" DrawAspect="Content" ObjectID="_1811511771" r:id="rId10"/>
+          <o:OLEObject Type="Embed" ProgID="Equation.DSMT4" ShapeID="_x0000_i1026" DrawAspect="Content" ObjectID="_1813504722" r:id="rId10"/>
         </w:object>
       </w:r>
       <w:r>
@@ -160,10 +173,10 @@
           <w:szCs w:val="24"/>
         </w:rPr>
         <w:object w:dxaOrig="2900" w:dyaOrig="360" w14:anchorId="66CF6CBD">
-          <v:shape id="_x0000_i1086" type="#_x0000_t75" style="width:144.65pt;height:18pt" o:ole="">
+          <v:shape id="_x0000_i1027" type="#_x0000_t75" style="width:144.85pt;height:17.8pt" o:ole="">
             <v:imagedata r:id="rId11" o:title=""/>
           </v:shape>
-          <o:OLEObject Type="Embed" ProgID="Equation.DSMT4" ShapeID="_x0000_i1086" DrawAspect="Content" ObjectID="_1811511772" r:id="rId12"/>
+          <o:OLEObject Type="Embed" ProgID="Equation.DSMT4" ShapeID="_x0000_i1027" DrawAspect="Content" ObjectID="_1813504723" r:id="rId12"/>
         </w:object>
       </w:r>
     </w:p>
@@ -214,10 +227,10 @@
           <w:szCs w:val="24"/>
         </w:rPr>
         <w:object w:dxaOrig="260" w:dyaOrig="360" w14:anchorId="66BA5683">
-          <v:shape id="_x0000_i1059" type="#_x0000_t75" style="width:12.65pt;height:18pt" o:ole="">
+          <v:shape id="_x0000_i1028" type="#_x0000_t75" style="width:12.7pt;height:17.8pt" o:ole="">
             <v:imagedata r:id="rId7" o:title=""/>
           </v:shape>
-          <o:OLEObject Type="Embed" ProgID="Equation.DSMT4" ShapeID="_x0000_i1059" DrawAspect="Content" ObjectID="_1811511773" r:id="rId13"/>
+          <o:OLEObject Type="Embed" ProgID="Equation.DSMT4" ShapeID="_x0000_i1028" DrawAspect="Content" ObjectID="_1813504724" r:id="rId13"/>
         </w:object>
       </w:r>
       <w:r>
@@ -236,10 +249,10 @@
           <w:szCs w:val="24"/>
         </w:rPr>
         <w:object w:dxaOrig="3320" w:dyaOrig="620" w14:anchorId="2C144157">
-          <v:shape id="_x0000_i1090" type="#_x0000_t75" style="width:166pt;height:31.35pt" o:ole="">
+          <v:shape id="_x0000_i1029" type="#_x0000_t75" style="width:166pt;height:31.35pt" o:ole="">
             <v:imagedata r:id="rId14" o:title=""/>
           </v:shape>
-          <o:OLEObject Type="Embed" ProgID="Equation.DSMT4" ShapeID="_x0000_i1090" DrawAspect="Content" ObjectID="_1811511774" r:id="rId15"/>
+          <o:OLEObject Type="Embed" ProgID="Equation.DSMT4" ShapeID="_x0000_i1029" DrawAspect="Content" ObjectID="_1813504725" r:id="rId15"/>
         </w:object>
       </w:r>
       <w:r>
@@ -287,10 +300,10 @@
           <w:szCs w:val="24"/>
         </w:rPr>
         <w:object w:dxaOrig="2580" w:dyaOrig="2000" w14:anchorId="201B7D26">
-          <v:shape id="_x0000_i1096" type="#_x0000_t75" style="width:128.35pt;height:99.65pt" o:ole="">
+          <v:shape id="_x0000_i1030" type="#_x0000_t75" style="width:128.75pt;height:99.95pt" o:ole="">
             <v:imagedata r:id="rId16" o:title=""/>
           </v:shape>
-          <o:OLEObject Type="Embed" ProgID="Equation.DSMT4" ShapeID="_x0000_i1096" DrawAspect="Content" ObjectID="_1811511775" r:id="rId17"/>
+          <o:OLEObject Type="Embed" ProgID="Equation.DSMT4" ShapeID="_x0000_i1030" DrawAspect="Content" ObjectID="_1813504726" r:id="rId17"/>
         </w:object>
       </w:r>
     </w:p>
@@ -328,10 +341,10 @@
           <w:position w:val="-6"/>
         </w:rPr>
         <w:object w:dxaOrig="200" w:dyaOrig="279" w14:anchorId="599CECC6">
-          <v:shape id="_x0000_i1063" type="#_x0000_t75" style="width:9.65pt;height:14.35pt" o:ole="">
+          <v:shape id="_x0000_i1031" type="#_x0000_t75" style="width:9.3pt;height:14.4pt" o:ole="">
             <v:imagedata r:id="rId18" o:title=""/>
           </v:shape>
-          <o:OLEObject Type="Embed" ProgID="Equation.DSMT4" ShapeID="_x0000_i1063" DrawAspect="Content" ObjectID="_1811511776" r:id="rId19"/>
+          <o:OLEObject Type="Embed" ProgID="Equation.DSMT4" ShapeID="_x0000_i1031" DrawAspect="Content" ObjectID="_1813504727" r:id="rId19"/>
         </w:object>
       </w:r>
       <w:r>
@@ -379,10 +392,10 @@
           <w:position w:val="-6"/>
         </w:rPr>
         <w:object w:dxaOrig="200" w:dyaOrig="279" w14:anchorId="74345D31">
-          <v:shape id="_x0000_i1064" type="#_x0000_t75" style="width:9.65pt;height:14.35pt" o:ole="">
+          <v:shape id="_x0000_i1032" type="#_x0000_t75" style="width:9.3pt;height:14.4pt" o:ole="">
             <v:imagedata r:id="rId20" o:title=""/>
           </v:shape>
-          <o:OLEObject Type="Embed" ProgID="Equation.DSMT4" ShapeID="_x0000_i1064" DrawAspect="Content" ObjectID="_1811511777" r:id="rId21"/>
+          <o:OLEObject Type="Embed" ProgID="Equation.DSMT4" ShapeID="_x0000_i1032" DrawAspect="Content" ObjectID="_1813504728" r:id="rId21"/>
         </w:object>
       </w:r>
       <w:r>
@@ -445,10 +458,10 @@
           <w:szCs w:val="24"/>
         </w:rPr>
         <w:object w:dxaOrig="5960" w:dyaOrig="360" w14:anchorId="2EEBA5E0">
-          <v:shape id="_x0000_i1025" type="#_x0000_t75" style="width:297pt;height:18pt" o:ole="">
+          <v:shape id="_x0000_i1033" type="#_x0000_t75" style="width:297.3pt;height:17.8pt" o:ole="">
             <v:imagedata r:id="rId22" o:title=""/>
           </v:shape>
-          <o:OLEObject Type="Embed" ProgID="Equation.DSMT4" ShapeID="_x0000_i1025" DrawAspect="Content" ObjectID="_1811511778" r:id="rId23"/>
+          <o:OLEObject Type="Embed" ProgID="Equation.DSMT4" ShapeID="_x0000_i1033" DrawAspect="Content" ObjectID="_1813504729" r:id="rId23"/>
         </w:object>
       </w:r>
       <w:r>
@@ -511,10 +524,10 @@
           <w:szCs w:val="24"/>
         </w:rPr>
         <w:object w:dxaOrig="6440" w:dyaOrig="920" w14:anchorId="2147527A">
-          <v:shape id="_x0000_i1026" type="#_x0000_t75" style="width:322.65pt;height:45.65pt" o:ole="">
+          <v:shape id="_x0000_i1034" type="#_x0000_t75" style="width:322.75pt;height:45.75pt" o:ole="">
             <v:imagedata r:id="rId24" o:title=""/>
           </v:shape>
-          <o:OLEObject Type="Embed" ProgID="Equation.DSMT4" ShapeID="_x0000_i1026" DrawAspect="Content" ObjectID="_1811511779" r:id="rId25"/>
+          <o:OLEObject Type="Embed" ProgID="Equation.DSMT4" ShapeID="_x0000_i1034" DrawAspect="Content" ObjectID="_1813504730" r:id="rId25"/>
         </w:object>
       </w:r>
       <w:r>
@@ -567,10 +580,10 @@
           <w:szCs w:val="24"/>
         </w:rPr>
         <w:object w:dxaOrig="4980" w:dyaOrig="1160" w14:anchorId="4833CC77">
-          <v:shape id="_x0000_i1027" type="#_x0000_t75" style="width:249pt;height:57.65pt" o:ole="">
+          <v:shape id="_x0000_i1035" type="#_x0000_t75" style="width:249.05pt;height:57.6pt" o:ole="">
             <v:imagedata r:id="rId26" o:title=""/>
           </v:shape>
-          <o:OLEObject Type="Embed" ProgID="Equation.DSMT4" ShapeID="_x0000_i1027" DrawAspect="Content" ObjectID="_1811511780" r:id="rId27"/>
+          <o:OLEObject Type="Embed" ProgID="Equation.DSMT4" ShapeID="_x0000_i1035" DrawAspect="Content" ObjectID="_1813504731" r:id="rId27"/>
         </w:object>
       </w:r>
       <w:r>
@@ -639,10 +652,10 @@
           <w:szCs w:val="24"/>
         </w:rPr>
         <w:object w:dxaOrig="4700" w:dyaOrig="1500" w14:anchorId="0637C946">
-          <v:shape id="_x0000_i1054" type="#_x0000_t75" style="width:235.35pt;height:75pt" o:ole="">
+          <v:shape id="_x0000_i1036" type="#_x0000_t75" style="width:235.5pt;height:75.4pt" o:ole="">
             <v:imagedata r:id="rId28" o:title=""/>
           </v:shape>
-          <o:OLEObject Type="Embed" ProgID="Equation.DSMT4" ShapeID="_x0000_i1054" DrawAspect="Content" ObjectID="_1811511781" r:id="rId29"/>
+          <o:OLEObject Type="Embed" ProgID="Equation.DSMT4" ShapeID="_x0000_i1036" DrawAspect="Content" ObjectID="_1813504732" r:id="rId29"/>
         </w:object>
       </w:r>
       <w:r>
@@ -719,10 +732,10 @@
           <w:szCs w:val="24"/>
         </w:rPr>
         <w:object w:dxaOrig="4080" w:dyaOrig="1200" w14:anchorId="25314651">
-          <v:shape id="_x0000_i1056" type="#_x0000_t75" style="width:204.35pt;height:60.35pt" o:ole="">
+          <v:shape id="_x0000_i1037" type="#_x0000_t75" style="width:204.15pt;height:60.15pt" o:ole="">
             <v:imagedata r:id="rId30" o:title=""/>
           </v:shape>
-          <o:OLEObject Type="Embed" ProgID="Equation.DSMT4" ShapeID="_x0000_i1056" DrawAspect="Content" ObjectID="_1811511782" r:id="rId31"/>
+          <o:OLEObject Type="Embed" ProgID="Equation.DSMT4" ShapeID="_x0000_i1037" DrawAspect="Content" ObjectID="_1813504733" r:id="rId31"/>
         </w:object>
       </w:r>
       <w:r>
@@ -807,10 +820,10 @@
           <w:szCs w:val="24"/>
         </w:rPr>
         <w:object w:dxaOrig="6920" w:dyaOrig="1680" w14:anchorId="6E635AA1">
-          <v:shape id="_x0000_i1098" type="#_x0000_t75" style="width:346.35pt;height:83.65pt" o:ole="">
+          <v:shape id="_x0000_i1038" type="#_x0000_t75" style="width:346.45pt;height:83.85pt" o:ole="">
             <v:imagedata r:id="rId32" o:title=""/>
           </v:shape>
-          <o:OLEObject Type="Embed" ProgID="Equation.DSMT4" ShapeID="_x0000_i1098" DrawAspect="Content" ObjectID="_1811511783" r:id="rId33"/>
+          <o:OLEObject Type="Embed" ProgID="Equation.DSMT4" ShapeID="_x0000_i1038" DrawAspect="Content" ObjectID="_1813504734" r:id="rId33"/>
         </w:object>
       </w:r>
       <w:r>
@@ -897,10 +910,10 @@
           <w:szCs w:val="24"/>
         </w:rPr>
         <w:object w:dxaOrig="4160" w:dyaOrig="360" w14:anchorId="7498BE15">
-          <v:shape id="_x0000_i1031" type="#_x0000_t75" style="width:208.35pt;height:18pt" o:ole="">
+          <v:shape id="_x0000_i1039" type="#_x0000_t75" style="width:208.4pt;height:17.8pt" o:ole="">
             <v:imagedata r:id="rId34" o:title=""/>
           </v:shape>
-          <o:OLEObject Type="Embed" ProgID="Equation.DSMT4" ShapeID="_x0000_i1031" DrawAspect="Content" ObjectID="_1811511784" r:id="rId35"/>
+          <o:OLEObject Type="Embed" ProgID="Equation.DSMT4" ShapeID="_x0000_i1039" DrawAspect="Content" ObjectID="_1813504735" r:id="rId35"/>
         </w:object>
       </w:r>
       <w:r>
@@ -953,10 +966,10 @@
           <w:szCs w:val="24"/>
         </w:rPr>
         <w:object w:dxaOrig="260" w:dyaOrig="360" w14:anchorId="22C1258A">
-          <v:shape id="_x0000_i1032" type="#_x0000_t75" style="width:12.65pt;height:18.35pt" o:ole="">
+          <v:shape id="_x0000_i1040" type="#_x0000_t75" style="width:12.7pt;height:18.65pt" o:ole="">
             <v:imagedata r:id="rId36" o:title=""/>
           </v:shape>
-          <o:OLEObject Type="Embed" ProgID="Equation.DSMT4" ShapeID="_x0000_i1032" DrawAspect="Content" ObjectID="_1811511785" r:id="rId37"/>
+          <o:OLEObject Type="Embed" ProgID="Equation.DSMT4" ShapeID="_x0000_i1040" DrawAspect="Content" ObjectID="_1813504736" r:id="rId37"/>
         </w:object>
       </w:r>
       <w:r>
@@ -985,10 +998,10 @@
           <w:szCs w:val="24"/>
         </w:rPr>
         <w:object w:dxaOrig="5260" w:dyaOrig="1260" w14:anchorId="66C9E6FD">
-          <v:shape id="_x0000_i1100" type="#_x0000_t75" style="width:263.65pt;height:63pt" o:ole="">
+          <v:shape id="_x0000_i1041" type="#_x0000_t75" style="width:263.45pt;height:62.7pt" o:ole="">
             <v:imagedata r:id="rId38" o:title=""/>
           </v:shape>
-          <o:OLEObject Type="Embed" ProgID="Equation.DSMT4" ShapeID="_x0000_i1100" DrawAspect="Content" ObjectID="_1811511786" r:id="rId39"/>
+          <o:OLEObject Type="Embed" ProgID="Equation.DSMT4" ShapeID="_x0000_i1041" DrawAspect="Content" ObjectID="_1813504737" r:id="rId39"/>
         </w:object>
       </w:r>
       <w:r>
@@ -1047,10 +1060,10 @@
           <w:szCs w:val="24"/>
         </w:rPr>
         <w:object w:dxaOrig="5140" w:dyaOrig="1160" w14:anchorId="63FC979E">
-          <v:shape id="_x0000_i1034" type="#_x0000_t75" style="width:257.35pt;height:58pt" o:ole="">
+          <v:shape id="_x0000_i1042" type="#_x0000_t75" style="width:257.5pt;height:57.6pt" o:ole="">
             <v:imagedata r:id="rId40" o:title=""/>
           </v:shape>
-          <o:OLEObject Type="Embed" ProgID="Equation.DSMT4" ShapeID="_x0000_i1034" DrawAspect="Content" ObjectID="_1811511787" r:id="rId41"/>
+          <o:OLEObject Type="Embed" ProgID="Equation.DSMT4" ShapeID="_x0000_i1042" DrawAspect="Content" ObjectID="_1813504738" r:id="rId41"/>
         </w:object>
       </w:r>
       <w:r>
@@ -1111,10 +1124,10 @@
           <w:szCs w:val="24"/>
         </w:rPr>
         <w:object w:dxaOrig="5240" w:dyaOrig="1160" w14:anchorId="6C516FCC">
-          <v:shape id="_x0000_i1035" type="#_x0000_t75" style="width:262.35pt;height:58pt" o:ole="">
+          <v:shape id="_x0000_i1043" type="#_x0000_t75" style="width:262.6pt;height:57.6pt" o:ole="">
             <v:imagedata r:id="rId42" o:title=""/>
           </v:shape>
-          <o:OLEObject Type="Embed" ProgID="Equation.DSMT4" ShapeID="_x0000_i1035" DrawAspect="Content" ObjectID="_1811511788" r:id="rId43"/>
+          <o:OLEObject Type="Embed" ProgID="Equation.DSMT4" ShapeID="_x0000_i1043" DrawAspect="Content" ObjectID="_1813504739" r:id="rId43"/>
         </w:object>
       </w:r>
       <w:r>
@@ -1183,10 +1196,10 @@
           <w:szCs w:val="24"/>
         </w:rPr>
         <w:object w:dxaOrig="5600" w:dyaOrig="840" w14:anchorId="0B3AD86D">
-          <v:shape id="_x0000_i1036" type="#_x0000_t75" style="width:279.65pt;height:42pt" o:ole="">
+          <v:shape id="_x0000_i1044" type="#_x0000_t75" style="width:279.55pt;height:42.35pt" o:ole="">
             <v:imagedata r:id="rId44" o:title=""/>
           </v:shape>
-          <o:OLEObject Type="Embed" ProgID="Equation.DSMT4" ShapeID="_x0000_i1036" DrawAspect="Content" ObjectID="_1811511789" r:id="rId45"/>
+          <o:OLEObject Type="Embed" ProgID="Equation.DSMT4" ShapeID="_x0000_i1044" DrawAspect="Content" ObjectID="_1813504740" r:id="rId45"/>
         </w:object>
       </w:r>
       <w:r>
@@ -1240,10 +1253,10 @@
           <w:szCs w:val="24"/>
         </w:rPr>
         <w:object w:dxaOrig="180" w:dyaOrig="279" w14:anchorId="6B8D960D">
-          <v:shape id="_x0000_i1037" type="#_x0000_t75" style="width:9pt;height:14.35pt" o:ole="">
+          <v:shape id="_x0000_i1045" type="#_x0000_t75" style="width:9.3pt;height:14.4pt" o:ole="">
             <v:imagedata r:id="rId46" o:title=""/>
           </v:shape>
-          <o:OLEObject Type="Embed" ProgID="Equation.DSMT4" ShapeID="_x0000_i1037" DrawAspect="Content" ObjectID="_1811511790" r:id="rId47"/>
+          <o:OLEObject Type="Embed" ProgID="Equation.DSMT4" ShapeID="_x0000_i1045" DrawAspect="Content" ObjectID="_1813504741" r:id="rId47"/>
         </w:object>
       </w:r>
       <w:r>
@@ -1262,10 +1275,10 @@
           <w:szCs w:val="24"/>
         </w:rPr>
         <w:object w:dxaOrig="7560" w:dyaOrig="1680" w14:anchorId="31C2635D">
-          <v:shape id="_x0000_i1038" type="#_x0000_t75" style="width:378pt;height:83.65pt" o:ole="">
+          <v:shape id="_x0000_i1046" type="#_x0000_t75" style="width:377.8pt;height:83.85pt" o:ole="">
             <v:imagedata r:id="rId48" o:title=""/>
           </v:shape>
-          <o:OLEObject Type="Embed" ProgID="Equation.DSMT4" ShapeID="_x0000_i1038" DrawAspect="Content" ObjectID="_1811511791" r:id="rId49"/>
+          <o:OLEObject Type="Embed" ProgID="Equation.DSMT4" ShapeID="_x0000_i1046" DrawAspect="Content" ObjectID="_1813504742" r:id="rId49"/>
         </w:object>
       </w:r>
       <w:r>

</xml_diff>